<commit_message>
removed get_document_html_old function, lots of small updates
</commit_message>
<xml_diff>
--- a/data/example_multiple_sections.docx
+++ b/data/example_multiple_sections.docx
@@ -659,14 +659,7 @@
           <w:rFonts w:ascii="Georgia" w:hAnsi="Georgia"/>
           <w:lang w:val="nl-NL"/>
         </w:rPr>
-        <w:t>! Right</w:t>
-      </w:r>
-      <w:r>
-        <w:rPr>
-          <w:rFonts w:ascii="Georgia" w:hAnsi="Georgia"/>
-          <w:lang w:val="nl-NL"/>
-        </w:rPr>
-        <w:t xml:space="preserve"> </w:t>
+        <w:t xml:space="preserve">! Right </w:t>
       </w:r>
       <w:proofErr w:type="spellStart"/>
       <w:r>
@@ -983,30 +976,6 @@
         </w:rPr>
         <w:t xml:space="preserve">  </w:t>
       </w:r>
-    </w:p>
-    <w:p>
-      <w:pPr>
-        <w:spacing w:after="0" w:line="276" w:lineRule="auto"/>
-        <w:rPr>
-          <w:rFonts w:ascii="Georgia" w:hAnsi="Georgia"/>
-          <w:lang w:val="nl-NL"/>
-        </w:rPr>
-      </w:pPr>
-    </w:p>
-    <w:p>
-      <w:pPr>
-        <w:pStyle w:val="Lijstalinea"/>
-        <w:numPr>
-          <w:ilvl w:val="0"/>
-          <w:numId w:val="11"/>
-        </w:numPr>
-        <w:spacing w:after="0" w:line="276" w:lineRule="auto"/>
-        <w:ind w:left="1418" w:hanging="284"/>
-        <w:rPr>
-          <w:rFonts w:ascii="Georgia" w:hAnsi="Georgia"/>
-          <w:lang w:val="nl-NL"/>
-        </w:rPr>
-      </w:pPr>
       <w:r>
         <w:rPr>
           <w:rFonts w:ascii="Georgia" w:hAnsi="Georgia"/>
@@ -1765,13 +1734,8 @@
     </w:p>
     <w:p>
       <w:pPr>
-        <w:pStyle w:val="Lijstalinea"/>
-        <w:numPr>
-          <w:ilvl w:val="0"/>
-          <w:numId w:val="11"/>
-        </w:numPr>
         <w:spacing w:after="0" w:line="276" w:lineRule="auto"/>
-        <w:ind w:left="1418" w:hanging="284"/>
+        <w:ind w:left="1134"/>
         <w:rPr>
           <w:rFonts w:ascii="Georgia" w:hAnsi="Georgia"/>
           <w:lang w:val="nl-NL"/>
@@ -5888,9 +5852,12 @@
 </file>
 
 <file path=customXml/item1.xml><?xml version="1.0" encoding="utf-8"?>
-<p:properties xmlns:p="http://schemas.microsoft.com/office/2006/metadata/properties" xmlns:xsi="http://www.w3.org/2001/XMLSchema-instance" xmlns:pc="http://schemas.microsoft.com/office/infopath/2007/PartnerControls">
-  <documentManagement/>
-</p:properties>
+<?mso-contentType ?>
+<FormTemplates xmlns="http://schemas.microsoft.com/sharepoint/v3/contenttype/forms">
+  <Display>DocumentLibraryForm</Display>
+  <Edit>DocumentLibraryForm</Edit>
+  <New>DocumentLibraryForm</New>
+</FormTemplates>
 </file>
 
 <file path=customXml/item2.xml><?xml version="1.0" encoding="utf-8"?>
@@ -6117,19 +6084,15 @@
 </file>
 
 <file path=customXml/item3.xml><?xml version="1.0" encoding="utf-8"?>
-<?mso-contentType ?>
-<FormTemplates xmlns="http://schemas.microsoft.com/sharepoint/v3/contenttype/forms">
-  <Display>DocumentLibraryForm</Display>
-  <Edit>DocumentLibraryForm</Edit>
-  <New>DocumentLibraryForm</New>
-</FormTemplates>
+<p:properties xmlns:p="http://schemas.microsoft.com/office/2006/metadata/properties" xmlns:xsi="http://www.w3.org/2001/XMLSchema-instance" xmlns:pc="http://schemas.microsoft.com/office/infopath/2007/PartnerControls">
+  <documentManagement/>
+</p:properties>
 </file>
 
 <file path=customXml/itemProps1.xml><?xml version="1.0" encoding="utf-8"?>
-<ds:datastoreItem xmlns:ds="http://schemas.openxmlformats.org/officeDocument/2006/customXml" ds:itemID="{AF51FDCA-DE10-4B03-A7EF-A6DCBFFE6592}">
+<ds:datastoreItem xmlns:ds="http://schemas.openxmlformats.org/officeDocument/2006/customXml" ds:itemID="{EE319D96-3B29-4A40-B2B8-F7B81F226B0F}">
   <ds:schemaRefs>
-    <ds:schemaRef ds:uri="http://schemas.microsoft.com/office/2006/metadata/properties"/>
-    <ds:schemaRef ds:uri="http://schemas.microsoft.com/office/infopath/2007/PartnerControls"/>
+    <ds:schemaRef ds:uri="http://schemas.microsoft.com/sharepoint/v3/contenttype/forms"/>
   </ds:schemaRefs>
 </ds:datastoreItem>
 </file>
@@ -6154,9 +6117,10 @@
 </file>
 
 <file path=customXml/itemProps3.xml><?xml version="1.0" encoding="utf-8"?>
-<ds:datastoreItem xmlns:ds="http://schemas.openxmlformats.org/officeDocument/2006/customXml" ds:itemID="{EE319D96-3B29-4A40-B2B8-F7B81F226B0F}">
+<ds:datastoreItem xmlns:ds="http://schemas.openxmlformats.org/officeDocument/2006/customXml" ds:itemID="{AF51FDCA-DE10-4B03-A7EF-A6DCBFFE6592}">
   <ds:schemaRefs>
-    <ds:schemaRef ds:uri="http://schemas.microsoft.com/sharepoint/v3/contenttype/forms"/>
+    <ds:schemaRef ds:uri="http://schemas.microsoft.com/office/2006/metadata/properties"/>
+    <ds:schemaRef ds:uri="http://schemas.microsoft.com/office/infopath/2007/PartnerControls"/>
   </ds:schemaRefs>
 </ds:datastoreItem>
 </file>
</xml_diff>